<commit_message>
Poprawa ERD i Opisu
</commit_message>
<xml_diff>
--- a/docs/Opis Początkowy.docx
+++ b/docs/Opis Początkowy.docx
@@ -18,30 +18,54 @@
     </w:p>
     <w:p>
       <w:r>
-        <w:pict>
-          <v:shapetype id="_x0000_t75" coordsize="21600,21600" o:spt="75" o:preferrelative="t" path="m@4@5l@4@11@9@11@9@5xe" filled="f" stroked="f">
-            <v:stroke joinstyle="miter"/>
-            <v:formulas>
-              <v:f eqn="if lineDrawn pixelLineWidth 0"/>
-              <v:f eqn="sum @0 1 0"/>
-              <v:f eqn="sum 0 0 @1"/>
-              <v:f eqn="prod @2 1 2"/>
-              <v:f eqn="prod @3 21600 pixelWidth"/>
-              <v:f eqn="prod @3 21600 pixelHeight"/>
-              <v:f eqn="sum @0 0 1"/>
-              <v:f eqn="prod @6 1 2"/>
-              <v:f eqn="prod @7 21600 pixelWidth"/>
-              <v:f eqn="sum @8 21600 0"/>
-              <v:f eqn="prod @7 21600 pixelHeight"/>
-              <v:f eqn="sum @10 21600 0"/>
-            </v:formulas>
-            <v:path o:extrusionok="f" gradientshapeok="t" o:connecttype="rect"/>
-            <o:lock v:ext="edit" aspectratio="t"/>
-          </v:shapetype>
-          <v:shape id="_x0000_i1025" type="#_x0000_t75" style="width:453pt;height:255pt">
-            <v:imagedata r:id="rId8" o:title="ERDv1"/>
-          </v:shape>
-        </w:pict>
+        <w:rPr>
+          <w:noProof/>
+        </w:rPr>
+        <w:drawing>
+          <wp:inline distT="0" distB="0" distL="0" distR="0">
+            <wp:extent cx="5760720" cy="3342061"/>
+            <wp:effectExtent l="19050" t="0" r="0" b="0"/>
+            <wp:docPr id="3" name="Obraz 3" descr="G:\Semestr 4\Bazy Danych\ERD.png"/>
+            <wp:cNvGraphicFramePr>
+              <a:graphicFrameLocks xmlns:a="http://schemas.openxmlformats.org/drawingml/2006/main" noChangeAspect="1"/>
+            </wp:cNvGraphicFramePr>
+            <a:graphic xmlns:a="http://schemas.openxmlformats.org/drawingml/2006/main">
+              <a:graphicData uri="http://schemas.openxmlformats.org/drawingml/2006/picture">
+                <pic:pic xmlns:pic="http://schemas.openxmlformats.org/drawingml/2006/picture">
+                  <pic:nvPicPr>
+                    <pic:cNvPr id="0" name="Picture 3" descr="G:\Semestr 4\Bazy Danych\ERD.png"/>
+                    <pic:cNvPicPr>
+                      <a:picLocks noChangeAspect="1" noChangeArrowheads="1"/>
+                    </pic:cNvPicPr>
+                  </pic:nvPicPr>
+                  <pic:blipFill>
+                    <a:blip r:embed="rId8"/>
+                    <a:srcRect/>
+                    <a:stretch>
+                      <a:fillRect/>
+                    </a:stretch>
+                  </pic:blipFill>
+                  <pic:spPr bwMode="auto">
+                    <a:xfrm>
+                      <a:off x="0" y="0"/>
+                      <a:ext cx="5760720" cy="3342061"/>
+                    </a:xfrm>
+                    <a:prstGeom prst="rect">
+                      <a:avLst/>
+                    </a:prstGeom>
+                    <a:noFill/>
+                    <a:ln w="9525">
+                      <a:noFill/>
+                      <a:miter lim="800000"/>
+                      <a:headEnd/>
+                      <a:tailEnd/>
+                    </a:ln>
+                  </pic:spPr>
+                </pic:pic>
+              </a:graphicData>
+            </a:graphic>
+          </wp:inline>
+        </w:drawing>
       </w:r>
     </w:p>
     <w:p>
@@ -58,60 +82,27 @@
         </w:numPr>
       </w:pPr>
       <w:r>
-        <w:t xml:space="preserve">Zarówno „Oceny” jak i „Ocenyf” zawierają </w:t>
-      </w:r>
-      <w:r>
-        <w:rPr>
-          <w:b/>
-        </w:rPr>
-        <w:t>średnie</w:t>
-      </w:r>
-      <w:r>
-        <w:rPr>
-          <w:b/>
-        </w:rPr>
-        <w:t xml:space="preserve"> </w:t>
-      </w:r>
-      <w:r>
-        <w:t>dla książki</w:t>
-      </w:r>
-      <w:r>
-        <w:t>.</w:t>
+        <w:t>Powiązanie Książki Filmy</w:t>
+      </w:r>
+      <w:r>
+        <w:t xml:space="preserve"> jest jeden do wielu z powodu niewielu filmach powstających na podstawie wielu książek</w:t>
       </w:r>
     </w:p>
     <w:p>
-      <w:pPr>
-        <w:pStyle w:val="Akapitzlist"/>
-        <w:numPr>
-          <w:ilvl w:val="0"/>
-          <w:numId w:val="1"/>
-        </w:numPr>
-      </w:pPr>
-      <w:r>
-        <w:t>Powiązania wiele do wielu będą miały tabele zestawień na ich miejscu</w:t>
-      </w:r>
-      <w:r>
-        <w:t>.</w:t>
-      </w:r>
-    </w:p>
-    <w:p>
-      <w:pPr>
-        <w:pStyle w:val="Akapitzlist"/>
-        <w:numPr>
-          <w:ilvl w:val="0"/>
-          <w:numId w:val="1"/>
-        </w:numPr>
-      </w:pPr>
-      <w:r>
-        <w:t>Powiązanie Książki Filmy jest jeden do wielu ze względu że jest bardzo niewiele filmów bazujących na wielu książkach jednocześnie</w:t>
-      </w:r>
-      <w:r>
-        <w:t>.</w:t>
-      </w:r>
-    </w:p>
-    <w:p>
-      <w:r>
-        <w:t>Projekt będzie zawierał rozwązania pl/SQL jak np.:</w:t>
+      <w:r>
+        <w:t xml:space="preserve">Projekt będzie zawierał </w:t>
+      </w:r>
+      <w:r>
+        <w:t>implementacja</w:t>
+      </w:r>
+      <w:r>
+        <w:t xml:space="preserve"> </w:t>
+      </w:r>
+      <w:r>
+        <w:t xml:space="preserve"> </w:t>
+      </w:r>
+      <w:r>
+        <w:t>pl/SQL jak np.:</w:t>
       </w:r>
     </w:p>
     <w:p>
@@ -123,19 +114,22 @@
         </w:numPr>
       </w:pPr>
       <w:r>
-        <w:t>Obliczenie średnich ocen</w:t>
-      </w:r>
-      <w:r>
-        <w:t xml:space="preserve"> książek ze względu na</w:t>
-      </w:r>
-      <w:r>
-        <w:t xml:space="preserve"> </w:t>
-      </w:r>
-      <w:r>
-        <w:t>gatunek i wyświetlenie wyników</w:t>
-      </w:r>
-      <w:r>
-        <w:t>.</w:t>
+        <w:t>Ob</w:t>
+      </w:r>
+      <w:r>
+        <w:t xml:space="preserve">liczenie </w:t>
+      </w:r>
+      <w:r>
+        <w:t>ś</w:t>
+      </w:r>
+      <w:r>
+        <w:t>redniej</w:t>
+      </w:r>
+      <w:r>
+        <w:t xml:space="preserve"> ocen</w:t>
+      </w:r>
+      <w:r>
+        <w:t xml:space="preserve"> dla Książki</w:t>
       </w:r>
     </w:p>
     <w:p>
@@ -147,10 +141,13 @@
         </w:numPr>
       </w:pPr>
       <w:r>
-        <w:t>Obliczenie średnich ocen książek ze względu na Autorów i wyświetlenie wyników</w:t>
-      </w:r>
-      <w:r>
-        <w:t>.</w:t>
+        <w:t xml:space="preserve">Obliczenie </w:t>
+      </w:r>
+      <w:r>
+        <w:t>ś</w:t>
+      </w:r>
+      <w:r>
+        <w:t>redniej ocen dla Filmów</w:t>
       </w:r>
     </w:p>
     <w:p>
@@ -162,10 +159,16 @@
         </w:numPr>
       </w:pPr>
       <w:r>
-        <w:t>Obliczenie średnich ocen książek ze względu na Język i wyświetlenie wyników</w:t>
-      </w:r>
-      <w:r>
-        <w:t>.</w:t>
+        <w:t xml:space="preserve">Obliczenie </w:t>
+      </w:r>
+      <w:r>
+        <w:t>ś</w:t>
+      </w:r>
+      <w:r>
+        <w:t>redniej ocen dla Książki z parametrami np. posiada konkretną lub wiele</w:t>
+      </w:r>
+      <w:r>
+        <w:t xml:space="preserve"> kategorie</w:t>
       </w:r>
     </w:p>
     <w:p>
@@ -177,22 +180,19 @@
         </w:numPr>
       </w:pPr>
       <w:r>
-        <w:t>Możliwość zastosowanie Filtrów</w:t>
-      </w:r>
-      <w:r>
-        <w:t>.</w:t>
-      </w:r>
-    </w:p>
-    <w:p>
-      <w:pPr>
-        <w:pStyle w:val="Akapitzlist"/>
-        <w:numPr>
-          <w:ilvl w:val="0"/>
-          <w:numId w:val="3"/>
-        </w:numPr>
-      </w:pPr>
-      <w:r>
-        <w:t>Porównanie Oceny książki z filmami na jej podstawie nagranej</w:t>
+        <w:t xml:space="preserve">Porównanie </w:t>
+      </w:r>
+      <w:r>
+        <w:t xml:space="preserve">średniej ocen </w:t>
+      </w:r>
+      <w:r>
+        <w:t>książki z</w:t>
+      </w:r>
+      <w:r>
+        <w:t xml:space="preserve"> średniej ocen</w:t>
+      </w:r>
+      <w:r>
+        <w:t xml:space="preserve"> filmami na jej podstawie nagranej</w:t>
       </w:r>
       <w:r>
         <w:t>.</w:t>
@@ -1104,6 +1104,7 @@
   </w:compat>
   <w:rsids>
     <w:rsidRoot w:val="00BD6311"/>
+    <w:rsid w:val="00054FF0"/>
     <w:rsid w:val="004E39C9"/>
     <w:rsid w:val="0063653E"/>
     <w:rsid w:val="00BD6311"/>

</xml_diff>